<commit_message>
finish user-management of admin
</commit_message>
<xml_diff>
--- a/Backend Document.docx
+++ b/Backend Document.docx
@@ -332,16 +332,53 @@
         <w:spacing w:before="0" w:beforeAutospacing="off" w:after="160" w:afterAutospacing="off" w:line="279" w:lineRule="auto"/>
         <w:ind w:left="0" w:right="0"/>
         <w:jc w:val="both"/>
-      </w:pPr>
-      <w:r>
-        <w:rPr>
-          <w:rFonts w:ascii="DengXian" w:hAnsi="DengXian" w:eastAsia="DengXian" w:cs="DengXian"/>
-          <w:noProof w:val="0"/>
-          <w:sz w:val="22"/>
-          <w:szCs w:val="22"/>
-          <w:lang w:val="en-US"/>
-        </w:rPr>
-        <w:t>username:admin</w:t>
+        <w:rPr>
+          <w:rFonts w:ascii="DengXian" w:hAnsi="DengXian" w:eastAsia="DengXian" w:cs="DengXian"/>
+          <w:noProof w:val="0"/>
+          <w:sz w:val="22"/>
+          <w:szCs w:val="22"/>
+          <w:lang w:val="en-US"/>
+        </w:rPr>
+      </w:pPr>
+      <w:r>
+        <w:rPr>
+          <w:rFonts w:ascii="DengXian" w:hAnsi="DengXian" w:eastAsia="DengXian" w:cs="DengXian"/>
+          <w:noProof w:val="0"/>
+          <w:sz w:val="22"/>
+          <w:szCs w:val="22"/>
+          <w:lang w:val="en-US"/>
+        </w:rPr>
+        <w:t>username:</w:t>
+      </w:r>
+      <w:r>
+        <w:rPr>
+          <w:rFonts w:ascii="DengXian" w:hAnsi="DengXian" w:eastAsia="DengXian" w:cs="DengXian"/>
+          <w:noProof w:val="0"/>
+          <w:sz w:val="22"/>
+          <w:szCs w:val="22"/>
+          <w:lang w:val="en-US"/>
+        </w:rPr>
+        <w:t>A</w:t>
+      </w:r>
+      <w:r>
+        <w:rPr>
+          <w:rFonts w:ascii="DengXian" w:hAnsi="DengXian" w:eastAsia="DengXian" w:cs="DengXian"/>
+          <w:noProof w:val="0"/>
+          <w:sz w:val="22"/>
+          <w:szCs w:val="22"/>
+          <w:lang w:val="en-US"/>
+        </w:rPr>
+        <w:t>dmin</w:t>
+      </w:r>
+      <w:r>
+        <w:rPr>
+          <w:rFonts w:ascii="DengXian" w:hAnsi="DengXian" w:eastAsia="DengXian" w:cs="DengXian"/>
+          <w:noProof w:val="0"/>
+          <w:sz w:val="22"/>
+          <w:szCs w:val="22"/>
+          <w:lang w:val="en-US"/>
+        </w:rPr>
+        <w:t>_1</w:t>
       </w:r>
     </w:p>
     <w:p>
@@ -351,16 +388,43 @@
         <w:spacing w:before="0" w:beforeAutospacing="off" w:after="160" w:afterAutospacing="off" w:line="279" w:lineRule="auto"/>
         <w:ind w:left="0" w:right="0"/>
         <w:jc w:val="both"/>
-      </w:pPr>
-      <w:r>
-        <w:rPr>
-          <w:rFonts w:ascii="DengXian" w:hAnsi="DengXian" w:eastAsia="DengXian" w:cs="DengXian"/>
-          <w:noProof w:val="0"/>
-          <w:sz w:val="22"/>
-          <w:szCs w:val="22"/>
-          <w:lang w:val="en-US"/>
-        </w:rPr>
-        <w:t>password:1234</w:t>
+        <w:rPr>
+          <w:rFonts w:ascii="DengXian" w:hAnsi="DengXian" w:eastAsia="DengXian" w:cs="DengXian"/>
+          <w:noProof w:val="0"/>
+          <w:sz w:val="22"/>
+          <w:szCs w:val="22"/>
+          <w:lang w:val="en-US"/>
+        </w:rPr>
+      </w:pPr>
+      <w:r>
+        <w:rPr>
+          <w:rFonts w:ascii="DengXian" w:hAnsi="DengXian" w:eastAsia="DengXian" w:cs="DengXian"/>
+          <w:noProof w:val="0"/>
+          <w:sz w:val="22"/>
+          <w:szCs w:val="22"/>
+          <w:lang w:val="en-US"/>
+        </w:rPr>
+        <w:t>password:</w:t>
+      </w:r>
+      <w:r>
+        <w:rPr>
+          <w:rFonts w:ascii="DengXian" w:hAnsi="DengXian" w:eastAsia="DengXian" w:cs="DengXian"/>
+          <w:noProof w:val="0"/>
+          <w:sz w:val="22"/>
+          <w:szCs w:val="22"/>
+          <w:lang w:val="en-US"/>
+        </w:rPr>
+        <w:t>SecureP</w:t>
+      </w:r>
+      <w:r>
+        <w:rPr>
+          <w:rFonts w:ascii="DengXian" w:hAnsi="DengXian" w:eastAsia="DengXian" w:cs="DengXian"/>
+          <w:noProof w:val="0"/>
+          <w:sz w:val="22"/>
+          <w:szCs w:val="22"/>
+          <w:lang w:val="en-US"/>
+        </w:rPr>
+        <w:t>@ssword123</w:t>
       </w:r>
     </w:p>
     <w:p>
@@ -378,6 +442,91 @@
           <w:lang w:val="en-US"/>
         </w:rPr>
       </w:pPr>
+      <w:r>
+        <w:rPr>
+          <w:rFonts w:ascii="DengXian" w:hAnsi="DengXian" w:eastAsia="DengXian" w:cs="DengXian"/>
+          <w:noProof w:val="0"/>
+          <w:sz w:val="22"/>
+          <w:szCs w:val="22"/>
+          <w:lang w:val="en-US"/>
+        </w:rPr>
+        <w:t>Jenkis</w:t>
+      </w:r>
+      <w:r>
+        <w:rPr>
+          <w:rFonts w:ascii="DengXian" w:hAnsi="DengXian" w:eastAsia="DengXian" w:cs="DengXian"/>
+          <w:noProof w:val="0"/>
+          <w:sz w:val="22"/>
+          <w:szCs w:val="22"/>
+          <w:lang w:val="en-US"/>
+        </w:rPr>
+        <w:t>:</w:t>
+      </w:r>
+      <w:r>
+        <w:br/>
+      </w:r>
+      <w:r>
+        <w:rPr>
+          <w:rFonts w:ascii="DengXian" w:hAnsi="DengXian" w:eastAsia="DengXian" w:cs="DengXian"/>
+          <w:noProof w:val="0"/>
+          <w:sz w:val="22"/>
+          <w:szCs w:val="22"/>
+          <w:lang w:val="en-US"/>
+        </w:rPr>
+        <w:t>http://52.221.51.195:8080/</w:t>
+      </w:r>
+    </w:p>
+    <w:p>
+      <w:pPr>
+        <w:pStyle w:val="Normal"/>
+        <w:bidi w:val="0"/>
+        <w:spacing w:before="0" w:beforeAutospacing="off" w:after="160" w:afterAutospacing="off" w:line="279" w:lineRule="auto"/>
+        <w:ind w:left="0" w:right="0"/>
+        <w:jc w:val="both"/>
+        <w:rPr>
+          <w:rFonts w:ascii="DengXian" w:hAnsi="DengXian" w:eastAsia="DengXian" w:cs="DengXian"/>
+          <w:noProof w:val="0"/>
+          <w:sz w:val="22"/>
+          <w:szCs w:val="22"/>
+          <w:lang w:val="en-US"/>
+        </w:rPr>
+      </w:pPr>
+      <w:r>
+        <w:rPr>
+          <w:rFonts w:ascii="DengXian" w:hAnsi="DengXian" w:eastAsia="DengXian" w:cs="DengXian"/>
+          <w:noProof w:val="0"/>
+          <w:sz w:val="22"/>
+          <w:szCs w:val="22"/>
+          <w:lang w:val="en-US"/>
+        </w:rPr>
+        <w:t>Username:admin</w:t>
+      </w:r>
+    </w:p>
+    <w:p>
+      <w:pPr>
+        <w:pStyle w:val="Normal"/>
+        <w:bidi w:val="0"/>
+        <w:spacing w:before="0" w:beforeAutospacing="off" w:after="160" w:afterAutospacing="off" w:line="279" w:lineRule="auto"/>
+        <w:ind w:left="0" w:right="0"/>
+        <w:jc w:val="both"/>
+        <w:rPr>
+          <w:rFonts w:ascii="DengXian" w:hAnsi="DengXian" w:eastAsia="DengXian" w:cs="DengXian"/>
+          <w:noProof w:val="0"/>
+          <w:sz w:val="22"/>
+          <w:szCs w:val="22"/>
+          <w:lang w:val="en-US"/>
+        </w:rPr>
+      </w:pPr>
+      <w:r>
+        <w:rPr>
+          <w:rFonts w:ascii="DengXian" w:hAnsi="DengXian" w:eastAsia="DengXian" w:cs="DengXian"/>
+          <w:noProof w:val="0"/>
+          <w:sz w:val="22"/>
+          <w:szCs w:val="22"/>
+          <w:lang w:val="en-US"/>
+        </w:rPr>
+        <w:t>Password: aa271886045f4224844ad4f5699bf30b</w:t>
+      </w:r>
     </w:p>
     <w:p>
       <w:pPr>
@@ -474,7 +623,15 @@
           <w:noProof w:val="0"/>
           <w:lang w:val="en-US"/>
         </w:rPr>
-        <w:t xml:space="preserve">ae4928d1d386495e8ec0ef6f64f0c64c </w:t>
+        <w:t xml:space="preserve">Username: </w:t>
+      </w:r>
+      <w:r>
+        <w:rPr>
+          <w:rFonts w:ascii="Times New Roman" w:hAnsi="Times New Roman" w:eastAsia="Times New Roman" w:cs="Times New Roman"/>
+          <w:noProof w:val="0"/>
+          <w:lang w:val="en-US"/>
+        </w:rPr>
+        <w:t>jyc</w:t>
       </w:r>
     </w:p>
     <w:p>
@@ -493,15 +650,15 @@
           <w:noProof w:val="0"/>
           <w:lang w:val="en-US"/>
         </w:rPr>
-        <w:t xml:space="preserve">Username: </w:t>
-      </w:r>
-      <w:r>
-        <w:rPr>
-          <w:rFonts w:ascii="Times New Roman" w:hAnsi="Times New Roman" w:eastAsia="Times New Roman" w:cs="Times New Roman"/>
-          <w:noProof w:val="0"/>
-          <w:lang w:val="en-US"/>
-        </w:rPr>
-        <w:t>jyc</w:t>
+        <w:t xml:space="preserve">Password: </w:t>
+      </w:r>
+      <w:r>
+        <w:rPr>
+          <w:rFonts w:ascii="Times New Roman" w:hAnsi="Times New Roman" w:eastAsia="Times New Roman" w:cs="Times New Roman"/>
+          <w:noProof w:val="0"/>
+          <w:lang w:val="en-US"/>
+        </w:rPr>
+        <w:t>shuaihaoshishabi</w:t>
       </w:r>
     </w:p>
     <w:p>
@@ -520,15 +677,15 @@
           <w:noProof w:val="0"/>
           <w:lang w:val="en-US"/>
         </w:rPr>
-        <w:t xml:space="preserve">Password: </w:t>
-      </w:r>
-      <w:r>
-        <w:rPr>
-          <w:rFonts w:ascii="Times New Roman" w:hAnsi="Times New Roman" w:eastAsia="Times New Roman" w:cs="Times New Roman"/>
-          <w:noProof w:val="0"/>
-          <w:lang w:val="en-US"/>
-        </w:rPr>
-        <w:t>shuaihaoshishabi</w:t>
+        <w:t>服务器密码：Aa12345!</w:t>
+      </w:r>
+      <w:r>
+        <w:rPr>
+          <w:rFonts w:ascii="Times New Roman" w:hAnsi="Times New Roman" w:eastAsia="Times New Roman" w:cs="Times New Roman"/>
+          <w:noProof w:val="0"/>
+          <w:lang w:val="en-US"/>
+        </w:rPr>
+        <w:t xml:space="preserve">  用户：root</w:t>
       </w:r>
     </w:p>
     <w:p>
@@ -547,7 +704,7 @@
           <w:noProof w:val="0"/>
           <w:lang w:val="en-US"/>
         </w:rPr>
-        <w:t>服务器密码：Aa12345!</w:t>
+        <w:t>auth-service: 8081,</w:t>
       </w:r>
     </w:p>
     <w:p>
@@ -566,7 +723,93 @@
           <w:noProof w:val="0"/>
           <w:lang w:val="en-US"/>
         </w:rPr>
-        <w:t>auth-service: 8081,</w:t>
+        <w:t>gateway-service': 8090,</w:t>
+      </w:r>
+    </w:p>
+    <w:p>
+      <w:pPr>
+        <w:pStyle w:val="Normal"/>
+      </w:pPr>
+      <w:r>
+        <w:rPr>
+          <w:rFonts w:ascii="Times New Roman" w:hAnsi="Times New Roman" w:eastAsia="Times New Roman" w:cs="Times New Roman"/>
+          <w:noProof w:val="0"/>
+          <w:lang w:val="en-US"/>
+        </w:rPr>
+        <w:t>client-service': 8082,</w:t>
+      </w:r>
+    </w:p>
+    <w:p>
+      <w:pPr>
+        <w:pStyle w:val="Normal"/>
+      </w:pPr>
+      <w:r>
+        <w:rPr>
+          <w:rFonts w:ascii="Times New Roman" w:hAnsi="Times New Roman" w:eastAsia="Times New Roman" w:cs="Times New Roman"/>
+          <w:noProof w:val="0"/>
+          <w:lang w:val="en-US"/>
+        </w:rPr>
+        <w:t>content-service: 8083,</w:t>
+      </w:r>
+    </w:p>
+    <w:p>
+      <w:pPr>
+        <w:pStyle w:val="Normal"/>
+      </w:pPr>
+      <w:r>
+        <w:rPr>
+          <w:rFonts w:ascii="Times New Roman" w:hAnsi="Times New Roman" w:eastAsia="Times New Roman" w:cs="Times New Roman"/>
+          <w:noProof w:val="0"/>
+          <w:lang w:val="en-US"/>
+        </w:rPr>
+        <w:t>device-service: 8084,</w:t>
+      </w:r>
+    </w:p>
+    <w:p>
+      <w:pPr>
+        <w:pStyle w:val="Normal"/>
+      </w:pPr>
+      <w:r>
+        <w:rPr>
+          <w:rFonts w:ascii="Times New Roman" w:hAnsi="Times New Roman" w:eastAsia="Times New Roman" w:cs="Times New Roman"/>
+          <w:noProof w:val="0"/>
+          <w:lang w:val="en-US"/>
+        </w:rPr>
+        <w:t>payment-service: 8085,</w:t>
+      </w:r>
+    </w:p>
+    <w:p>
+      <w:pPr>
+        <w:pStyle w:val="Normal"/>
+      </w:pPr>
+      <w:r>
+        <w:rPr>
+          <w:rFonts w:ascii="Times New Roman" w:hAnsi="Times New Roman" w:eastAsia="Times New Roman" w:cs="Times New Roman"/>
+          <w:noProof w:val="0"/>
+          <w:lang w:val="en-US"/>
+        </w:rPr>
+        <w:t>report-service: 8086,</w:t>
+      </w:r>
+    </w:p>
+    <w:p>
+      <w:pPr>
+        <w:pStyle w:val="Normal"/>
+      </w:pPr>
+      <w:r>
+        <w:rPr>
+          <w:rFonts w:ascii="Times New Roman" w:hAnsi="Times New Roman" w:eastAsia="Times New Roman" w:cs="Times New Roman"/>
+          <w:noProof w:val="0"/>
+          <w:lang w:val="en-US"/>
+        </w:rPr>
+        <w:t>schedule</w:t>
+      </w:r>
+      <w:r>
+        <w:rPr>
+          <w:rFonts w:ascii="Times New Roman" w:hAnsi="Times New Roman" w:eastAsia="Times New Roman" w:cs="Times New Roman"/>
+          <w:noProof w:val="0"/>
+          <w:lang w:val="en-US"/>
+        </w:rPr>
+        <w:t>-service: 8087</w:t>
       </w:r>
     </w:p>
     <w:p>
@@ -579,100 +822,6 @@
           <w:lang w:val="en-US"/>
         </w:rPr>
       </w:pPr>
-      <w:r>
-        <w:rPr>
-          <w:rFonts w:ascii="Times New Roman" w:hAnsi="Times New Roman" w:eastAsia="Times New Roman" w:cs="Times New Roman"/>
-          <w:noProof w:val="0"/>
-          <w:lang w:val="en-US"/>
-        </w:rPr>
-        <w:t>gateway-service': 8090,</w:t>
-      </w:r>
-    </w:p>
-    <w:p>
-      <w:pPr>
-        <w:pStyle w:val="Normal"/>
-      </w:pPr>
-      <w:r>
-        <w:rPr>
-          <w:rFonts w:ascii="Times New Roman" w:hAnsi="Times New Roman" w:eastAsia="Times New Roman" w:cs="Times New Roman"/>
-          <w:noProof w:val="0"/>
-          <w:lang w:val="en-US"/>
-        </w:rPr>
-        <w:t>client-service': 8082,</w:t>
-      </w:r>
-    </w:p>
-    <w:p>
-      <w:pPr>
-        <w:pStyle w:val="Normal"/>
-      </w:pPr>
-      <w:r>
-        <w:rPr>
-          <w:rFonts w:ascii="Times New Roman" w:hAnsi="Times New Roman" w:eastAsia="Times New Roman" w:cs="Times New Roman"/>
-          <w:noProof w:val="0"/>
-          <w:lang w:val="en-US"/>
-        </w:rPr>
-        <w:t>content-service: 8083,</w:t>
-      </w:r>
-    </w:p>
-    <w:p>
-      <w:pPr>
-        <w:pStyle w:val="Normal"/>
-      </w:pPr>
-      <w:r>
-        <w:rPr>
-          <w:rFonts w:ascii="Times New Roman" w:hAnsi="Times New Roman" w:eastAsia="Times New Roman" w:cs="Times New Roman"/>
-          <w:noProof w:val="0"/>
-          <w:lang w:val="en-US"/>
-        </w:rPr>
-        <w:t>device-service: 8084,</w:t>
-      </w:r>
-    </w:p>
-    <w:p>
-      <w:pPr>
-        <w:pStyle w:val="Normal"/>
-      </w:pPr>
-      <w:r>
-        <w:rPr>
-          <w:rFonts w:ascii="Times New Roman" w:hAnsi="Times New Roman" w:eastAsia="Times New Roman" w:cs="Times New Roman"/>
-          <w:noProof w:val="0"/>
-          <w:lang w:val="en-US"/>
-        </w:rPr>
-        <w:t>payment-service: 8085,</w:t>
-      </w:r>
-    </w:p>
-    <w:p>
-      <w:pPr>
-        <w:pStyle w:val="Normal"/>
-      </w:pPr>
-      <w:r>
-        <w:rPr>
-          <w:rFonts w:ascii="Times New Roman" w:hAnsi="Times New Roman" w:eastAsia="Times New Roman" w:cs="Times New Roman"/>
-          <w:noProof w:val="0"/>
-          <w:lang w:val="en-US"/>
-        </w:rPr>
-        <w:t>report-service: 8086,</w:t>
-      </w:r>
-    </w:p>
-    <w:p>
-      <w:pPr>
-        <w:pStyle w:val="Normal"/>
-      </w:pPr>
-      <w:r>
-        <w:rPr>
-          <w:rFonts w:ascii="Times New Roman" w:hAnsi="Times New Roman" w:eastAsia="Times New Roman" w:cs="Times New Roman"/>
-          <w:noProof w:val="0"/>
-          <w:lang w:val="en-US"/>
-        </w:rPr>
-        <w:t>schedule</w:t>
-      </w:r>
-      <w:r>
-        <w:rPr>
-          <w:rFonts w:ascii="Times New Roman" w:hAnsi="Times New Roman" w:eastAsia="Times New Roman" w:cs="Times New Roman"/>
-          <w:noProof w:val="0"/>
-          <w:lang w:val="en-US"/>
-        </w:rPr>
-        <w:t>-service: 8087</w:t>
-      </w:r>
     </w:p>
     <w:p>
       <w:pPr>
@@ -715,18 +864,24 @@
           <w:szCs w:val="22"/>
           <w:lang w:val="en-US"/>
         </w:rPr>
-        <w:t>ithub</w:t>
-      </w:r>
-      <w:r>
-        <w:rPr>
-          <w:rFonts w:ascii="DengXian" w:hAnsi="DengXian" w:eastAsia="DengXian" w:cs="DengXian"/>
-          <w:noProof w:val="0"/>
-          <w:sz w:val="22"/>
-          <w:szCs w:val="22"/>
-          <w:lang w:val="en-US"/>
-        </w:rPr>
-        <w:t>_pat_11AZWQUPI0hippkJ9BBDrk_XqIYU3mdHtZkOMAJjNhrEzjzJifocPuuB4fkpF6pz6K2ONBRJURgJNIluAU</w:t>
-      </w:r>
+        <w:t>ithub_pat_11AZWQUPI0hippkJ9BBDrk_XqIYU3mdHtZkOMAJjNhrEzjzJifocPuuB4fkpF6pz6K2ONBRJURgJNIluAU</w:t>
+      </w:r>
+    </w:p>
+    <w:p>
+      <w:pPr>
+        <w:pStyle w:val="Normal"/>
+        <w:bidi w:val="0"/>
+        <w:spacing w:before="0" w:beforeAutospacing="off" w:after="160" w:afterAutospacing="off" w:line="279" w:lineRule="auto"/>
+        <w:ind w:left="0" w:right="0"/>
+        <w:jc w:val="both"/>
+        <w:rPr>
+          <w:rFonts w:ascii="DengXian" w:hAnsi="DengXian" w:eastAsia="DengXian" w:cs="DengXian"/>
+          <w:noProof w:val="0"/>
+          <w:sz w:val="22"/>
+          <w:szCs w:val="22"/>
+          <w:lang w:val="en-US"/>
+        </w:rPr>
+      </w:pPr>
     </w:p>
     <w:p>
       <w:pPr>

</xml_diff>